<commit_message>
Attempt to update post again
</commit_message>
<xml_diff>
--- a/StatesofFragility2015post0506.docx
+++ b/StatesofFragility2015post0506.docx
@@ -18,7 +18,25 @@
           <w:b/>
           <w:color w:val="000000"/>
         </w:rPr>
-        <w:t>The OECD Fragility Clusters are, well, Fragile</w:t>
+        <w:t>The OECD Fragility Clusters</w:t>
+      </w:r>
+      <w:r>
+        <w:rPr>
+          <w:rFonts w:ascii="Times New Roman" w:eastAsia="Times New Roman" w:hAnsi="Times New Roman" w:cs="Times New Roman"/>
+          <w:b/>
+          <w:color w:val="000000"/>
+        </w:rPr>
+        <w:t xml:space="preserve"> are</w:t>
+      </w:r>
+      <w:bookmarkStart w:id="0" w:name="_GoBack"/>
+      <w:bookmarkEnd w:id="0"/>
+      <w:r>
+        <w:rPr>
+          <w:rFonts w:ascii="Times New Roman" w:eastAsia="Times New Roman" w:hAnsi="Times New Roman" w:cs="Times New Roman"/>
+          <w:b/>
+          <w:color w:val="000000"/>
+        </w:rPr>
+        <w:t xml:space="preserve"> Fragile</w:t>
       </w:r>
     </w:p>
     <w:p>
@@ -652,8 +670,6 @@
           <w:t>ub</w:t>
         </w:r>
       </w:hyperlink>
-      <w:bookmarkStart w:id="0" w:name="_GoBack"/>
-      <w:bookmarkEnd w:id="0"/>
       <w:r>
         <w:rPr>
           <w:rFonts w:ascii="Times New Roman" w:hAnsi="Times New Roman" w:cs="Times New Roman"/>
@@ -688,19 +704,7 @@
         <w:rPr>
           <w:rFonts w:ascii="Times New Roman" w:hAnsi="Times New Roman" w:cs="Times New Roman"/>
         </w:rPr>
-        <w:t>doesn’t match the picture on th</w:t>
-      </w:r>
-      <w:r>
-        <w:rPr>
-          <w:rFonts w:ascii="Times New Roman" w:hAnsi="Times New Roman" w:cs="Times New Roman"/>
-        </w:rPr>
-        <w:t>e</w:t>
-      </w:r>
-      <w:r>
-        <w:rPr>
-          <w:rFonts w:ascii="Times New Roman" w:hAnsi="Times New Roman" w:cs="Times New Roman"/>
-        </w:rPr>
-        <w:t xml:space="preserve"> box</w:t>
+        <w:t>doesn’t match the picture on the box</w:t>
       </w:r>
       <w:r>
         <w:rPr>
@@ -872,35 +876,7 @@
             <w:rStyle w:val="Hyperlink"/>
             <w:rFonts w:ascii="Times New Roman" w:hAnsi="Times New Roman" w:cs="Times New Roman"/>
           </w:rPr>
-          <w:t xml:space="preserve"> to </w:t>
-        </w:r>
-        <w:r>
-          <w:rPr>
-            <w:rStyle w:val="Hyperlink"/>
-            <w:rFonts w:ascii="Times New Roman" w:hAnsi="Times New Roman" w:cs="Times New Roman"/>
-          </w:rPr>
-          <w:t>t</w:t>
-        </w:r>
-        <w:r>
-          <w:rPr>
-            <w:rStyle w:val="Hyperlink"/>
-            <w:rFonts w:ascii="Times New Roman" w:hAnsi="Times New Roman" w:cs="Times New Roman"/>
-          </w:rPr>
-          <w:t>a</w:t>
-        </w:r>
-        <w:r>
-          <w:rPr>
-            <w:rStyle w:val="Hyperlink"/>
-            <w:rFonts w:ascii="Times New Roman" w:hAnsi="Times New Roman" w:cs="Times New Roman"/>
-          </w:rPr>
-          <w:t>k</w:t>
-        </w:r>
-        <w:r>
-          <w:rPr>
-            <w:rStyle w:val="Hyperlink"/>
-            <w:rFonts w:ascii="Times New Roman" w:hAnsi="Times New Roman" w:cs="Times New Roman"/>
-          </w:rPr>
-          <w:t xml:space="preserve">e </w:t>
+          <w:t xml:space="preserve"> to take </w:t>
         </w:r>
         <w:r>
           <w:rPr>
@@ -1570,6 +1546,7 @@
   <w:style w:type="character" w:default="1" w:styleId="DefaultParagraphFont">
     <w:name w:val="Default Paragraph Font"/>
     <w:uiPriority w:val="1"/>
+    <w:semiHidden/>
     <w:unhideWhenUsed/>
   </w:style>
   <w:style w:type="table" w:default="1" w:styleId="TableNormal">
@@ -1855,6 +1832,7 @@
   <w:style w:type="character" w:default="1" w:styleId="DefaultParagraphFont">
     <w:name w:val="Default Paragraph Font"/>
     <w:uiPriority w:val="1"/>
+    <w:semiHidden/>
     <w:unhideWhenUsed/>
   </w:style>
   <w:style w:type="table" w:default="1" w:styleId="TableNormal">
@@ -2213,7 +2191,7 @@
   <a:extraClrSchemeLst/>
   <a:extLst>
     <a:ext uri="{05A4C25C-085E-4340-85A3-A5531E510DB2}">
-      <thm15:themeFamily xmlns="" xmlns:thm15="http://schemas.microsoft.com/office/thememl/2012/main" name="Office Theme" id="{62F939B6-93AF-4DB8-9C6B-D6C7DFDC589F}" vid="{4A3C46E8-61CC-4603-A589-7422A47A8E4A}"/>
+      <thm15:themeFamily xmlns:thm15="http://schemas.microsoft.com/office/thememl/2012/main" xmlns="" name="Office Theme" id="{62F939B6-93AF-4DB8-9C6B-D6C7DFDC589F}" vid="{4A3C46E8-61CC-4603-A589-7422A47A8E4A}"/>
     </a:ext>
   </a:extLst>
 </a:theme>
@@ -2224,7 +2202,7 @@
 </file>
 
 <file path=customXml/itemProps1.xml><?xml version="1.0" encoding="utf-8"?>
-<ds:datastoreItem xmlns:ds="http://schemas.openxmlformats.org/officeDocument/2006/customXml" ds:itemID="{57C3C4C7-BD34-4DAB-86B6-F81FD1B5319D}">
+<ds:datastoreItem xmlns:ds="http://schemas.openxmlformats.org/officeDocument/2006/customXml" ds:itemID="{92B7FC41-124C-4856-960C-A38295FD4B78}">
   <ds:schemaRefs>
     <ds:schemaRef ds:uri="http://schemas.openxmlformats.org/officeDocument/2006/bibliography"/>
   </ds:schemaRefs>

</xml_diff>